<commit_message>
DC anti clockwise rotation problem is corrected, report updated
</commit_message>
<xml_diff>
--- a/report.docx
+++ b/report.docx
@@ -7,7 +7,7 @@
         <w:bidi/>
         <w:jc w:val="center"/>
         <w:rPr>
-          <w:rFonts w:ascii="B Nazanin" w:hAnsi="B Nazanin" w:cs="B Nazanin" w:hint="cs"/>
+          <w:rFonts w:ascii="B Nazanin" w:hAnsi="B Nazanin" w:cs="B Nazanin"/>
           <w:b/>
           <w:bCs/>
           <w:color w:val="4472C4" w:themeColor="accent1"/>
@@ -29,108 +29,6 @@
       <w:pPr>
         <w:bidi/>
         <w:jc w:val="center"/>
-        <w:rPr>
-          <w:rFonts w:ascii="B Nazanin" w:hAnsi="B Nazanin" w:cs="B Nazanin" w:hint="cs"/>
-          <w:b/>
-          <w:bCs/>
-          <w:color w:val="4472C4" w:themeColor="accent1"/>
-          <w:sz w:val="20"/>
-          <w:szCs w:val="20"/>
-          <w:rtl/>
-        </w:rPr>
-      </w:pPr>
-      <w:r>
-        <w:rPr>
-          <w:rFonts w:ascii="B Nazanin" w:hAnsi="B Nazanin" w:cs="B Nazanin" w:hint="cs"/>
-          <w:b/>
-          <w:bCs/>
-          <w:color w:val="4472C4" w:themeColor="accent1"/>
-          <w:sz w:val="20"/>
-          <w:szCs w:val="20"/>
-          <w:rtl/>
-        </w:rPr>
-        <w:t>تمرین کامپیوتری اول</w:t>
-      </w:r>
-    </w:p>
-    <w:p>
-      <w:pPr>
-        <w:bidi/>
-        <w:jc w:val="center"/>
-        <w:rPr>
-          <w:rFonts w:ascii="B Nazanin" w:hAnsi="B Nazanin" w:cs="B Nazanin" w:hint="cs"/>
-          <w:rtl/>
-        </w:rPr>
-      </w:pPr>
-    </w:p>
-    <w:p>
-      <w:pPr>
-        <w:bidi/>
-        <w:jc w:val="center"/>
-        <w:rPr>
-          <w:rFonts w:ascii="B Nazanin" w:hAnsi="B Nazanin" w:cs="B Nazanin" w:hint="cs"/>
-          <w:sz w:val="18"/>
-          <w:szCs w:val="18"/>
-          <w:rtl/>
-        </w:rPr>
-      </w:pPr>
-      <w:r>
-        <w:rPr>
-          <w:rFonts w:ascii="B Nazanin" w:hAnsi="B Nazanin" w:cs="B Nazanin" w:hint="cs"/>
-          <w:sz w:val="18"/>
-          <w:szCs w:val="18"/>
-          <w:rtl/>
-        </w:rPr>
-        <w:t>اعضای گروه: نگین مریوانی</w:t>
-      </w:r>
-    </w:p>
-    <w:p>
-      <w:pPr>
-        <w:bidi/>
-        <w:ind w:left="720"/>
-        <w:jc w:val="center"/>
-        <w:rPr>
-          <w:rFonts w:ascii="B Nazanin" w:hAnsi="B Nazanin" w:cs="B Nazanin" w:hint="cs"/>
-          <w:sz w:val="18"/>
-          <w:szCs w:val="18"/>
-          <w:rtl/>
-        </w:rPr>
-      </w:pPr>
-      <w:r>
-        <w:rPr>
-          <w:rFonts w:ascii="B Nazanin" w:hAnsi="B Nazanin" w:cs="B Nazanin" w:hint="cs"/>
-          <w:sz w:val="18"/>
-          <w:szCs w:val="18"/>
-          <w:rtl/>
-        </w:rPr>
-        <w:t xml:space="preserve">  بهاران خاتمی</w:t>
-      </w:r>
-    </w:p>
-    <w:p>
-      <w:pPr>
-        <w:bidi/>
-        <w:ind w:left="720"/>
-        <w:jc w:val="center"/>
-        <w:rPr>
-          <w:rFonts w:ascii="B Nazanin" w:hAnsi="B Nazanin" w:cs="B Nazanin" w:hint="cs"/>
-          <w:sz w:val="18"/>
-          <w:szCs w:val="18"/>
-          <w:rtl/>
-        </w:rPr>
-      </w:pPr>
-      <w:r>
-        <w:rPr>
-          <w:rFonts w:ascii="B Nazanin" w:hAnsi="B Nazanin" w:cs="B Nazanin" w:hint="cs"/>
-          <w:sz w:val="18"/>
-          <w:szCs w:val="18"/>
-          <w:rtl/>
-        </w:rPr>
-        <w:t xml:space="preserve">  ملیکه احقاقی</w:t>
-      </w:r>
-    </w:p>
-    <w:p>
-      <w:pPr>
-        <w:bidi/>
-        <w:ind w:left="720"/>
         <w:rPr>
           <w:rFonts w:ascii="B Nazanin" w:hAnsi="B Nazanin" w:cs="B Nazanin"/>
           <w:b/>
@@ -138,7 +36,7 @@
           <w:color w:val="4472C4" w:themeColor="accent1"/>
           <w:sz w:val="20"/>
           <w:szCs w:val="20"/>
-          <w:lang w:val="en-US"/>
+          <w:rtl/>
         </w:rPr>
       </w:pPr>
       <w:r>
@@ -150,48 +48,150 @@
           <w:sz w:val="20"/>
           <w:szCs w:val="20"/>
           <w:rtl/>
-          <w:lang w:val="en-US"/>
-        </w:rPr>
-        <w:t>پاسخ سوالات</w:t>
-      </w:r>
-    </w:p>
-    <w:p>
-      <w:pPr>
-        <w:bidi/>
-        <w:ind w:left="720"/>
-        <w:rPr>
-          <w:rFonts w:ascii="B Nazanin" w:hAnsi="B Nazanin" w:cs="B Nazanin" w:hint="cs"/>
+        </w:rPr>
+        <w:t>تمرین کامپیوتری اول</w:t>
+      </w:r>
+    </w:p>
+    <w:p>
+      <w:pPr>
+        <w:bidi/>
+        <w:jc w:val="center"/>
+        <w:rPr>
+          <w:rFonts w:ascii="B Nazanin" w:hAnsi="B Nazanin" w:cs="B Nazanin"/>
+          <w:rtl/>
+        </w:rPr>
+      </w:pPr>
+    </w:p>
+    <w:p>
+      <w:pPr>
+        <w:bidi/>
+        <w:jc w:val="center"/>
+        <w:rPr>
+          <w:rFonts w:ascii="B Nazanin" w:hAnsi="B Nazanin" w:cs="B Nazanin"/>
+          <w:sz w:val="18"/>
+          <w:szCs w:val="18"/>
+          <w:rtl/>
+        </w:rPr>
+      </w:pPr>
+      <w:r>
+        <w:rPr>
+          <w:rFonts w:ascii="B Nazanin" w:hAnsi="B Nazanin" w:cs="B Nazanin" w:hint="cs"/>
+          <w:sz w:val="18"/>
+          <w:szCs w:val="18"/>
+          <w:rtl/>
+        </w:rPr>
+        <w:t>اعضای گروه: نگین مریوانی</w:t>
+      </w:r>
+    </w:p>
+    <w:p>
+      <w:pPr>
+        <w:bidi/>
+        <w:ind w:left="720"/>
+        <w:jc w:val="center"/>
+        <w:rPr>
+          <w:rFonts w:ascii="B Nazanin" w:hAnsi="B Nazanin" w:cs="B Nazanin"/>
+          <w:sz w:val="18"/>
+          <w:szCs w:val="18"/>
+          <w:rtl/>
+        </w:rPr>
+      </w:pPr>
+      <w:r>
+        <w:rPr>
+          <w:rFonts w:ascii="B Nazanin" w:hAnsi="B Nazanin" w:cs="B Nazanin" w:hint="cs"/>
+          <w:sz w:val="18"/>
+          <w:szCs w:val="18"/>
+          <w:rtl/>
+        </w:rPr>
+        <w:t xml:space="preserve">  بهاران خاتمی</w:t>
+      </w:r>
+    </w:p>
+    <w:p>
+      <w:pPr>
+        <w:bidi/>
+        <w:ind w:left="720"/>
+        <w:jc w:val="center"/>
+        <w:rPr>
+          <w:rFonts w:ascii="B Nazanin" w:hAnsi="B Nazanin" w:cs="B Nazanin"/>
+          <w:sz w:val="18"/>
+          <w:szCs w:val="18"/>
+          <w:rtl/>
+        </w:rPr>
+      </w:pPr>
+      <w:r>
+        <w:rPr>
+          <w:rFonts w:ascii="B Nazanin" w:hAnsi="B Nazanin" w:cs="B Nazanin" w:hint="cs"/>
+          <w:sz w:val="18"/>
+          <w:szCs w:val="18"/>
+          <w:rtl/>
+        </w:rPr>
+        <w:t xml:space="preserve">  ملیکه احقاقی</w:t>
+      </w:r>
+    </w:p>
+    <w:p>
+      <w:pPr>
+        <w:bidi/>
+        <w:ind w:left="720"/>
+        <w:rPr>
+          <w:rFonts w:ascii="B Nazanin" w:hAnsi="B Nazanin" w:cs="B Nazanin"/>
           <w:b/>
           <w:bCs/>
           <w:color w:val="4472C4" w:themeColor="accent1"/>
           <w:sz w:val="20"/>
           <w:szCs w:val="20"/>
-          <w:rtl/>
-          <w:lang w:val="en-US"/>
-        </w:rPr>
-      </w:pPr>
-    </w:p>
-    <w:p>
-      <w:pPr>
-        <w:bidi/>
-        <w:ind w:left="720"/>
+          <w:lang w:val="en-US"/>
+        </w:rPr>
+      </w:pPr>
+      <w:r>
         <w:rPr>
           <w:rFonts w:ascii="B Nazanin" w:hAnsi="B Nazanin" w:cs="B Nazanin" w:hint="cs"/>
           <w:b/>
           <w:bCs/>
           <w:color w:val="4472C4" w:themeColor="accent1"/>
-          <w:sz w:val="18"/>
-          <w:szCs w:val="18"/>
-          <w:rtl/>
-          <w:lang w:val="en-US"/>
-        </w:rPr>
-      </w:pPr>
-      <w:r>
-        <w:rPr>
-          <w:rFonts w:ascii="B Nazanin" w:hAnsi="B Nazanin" w:cs="B Nazanin" w:hint="cs"/>
+          <w:sz w:val="20"/>
+          <w:szCs w:val="20"/>
+          <w:rtl/>
+          <w:lang w:val="en-US"/>
+        </w:rPr>
+        <w:t>پاسخ سوالات</w:t>
+      </w:r>
+    </w:p>
+    <w:p>
+      <w:pPr>
+        <w:bidi/>
+        <w:ind w:left="720"/>
+        <w:rPr>
+          <w:rFonts w:ascii="B Nazanin" w:hAnsi="B Nazanin" w:cs="B Nazanin"/>
           <w:b/>
           <w:bCs/>
           <w:color w:val="4472C4" w:themeColor="accent1"/>
+          <w:sz w:val="20"/>
+          <w:szCs w:val="20"/>
+          <w:rtl/>
+          <w:lang w:val="en-US"/>
+        </w:rPr>
+      </w:pPr>
+    </w:p>
+    <w:p>
+      <w:pPr>
+        <w:bidi/>
+        <w:ind w:left="720"/>
+        <w:rPr>
+          <w:rFonts w:ascii="B Nazanin" w:hAnsi="B Nazanin" w:cs="B Nazanin"/>
+          <w:b/>
+          <w:bCs/>
+          <w:color w:val="4472C4" w:themeColor="accent1"/>
+          <w:sz w:val="18"/>
+          <w:szCs w:val="18"/>
+          <w:rtl/>
+          <w:lang w:val="en-US"/>
+        </w:rPr>
+      </w:pPr>
+      <w:r>
+        <w:rPr>
+          <w:rFonts w:ascii="B Nazanin" w:hAnsi="B Nazanin" w:cs="B Nazanin" w:hint="cs"/>
+          <w:b/>
+          <w:bCs/>
+          <w:color w:val="4472C4" w:themeColor="accent1"/>
           <w:sz w:val="18"/>
           <w:szCs w:val="18"/>
           <w:rtl/>
@@ -206,7 +206,7 @@
         <w:ind w:left="720"/>
         <w:jc w:val="both"/>
         <w:rPr>
-          <w:rFonts w:ascii="B Nazanin" w:hAnsi="B Nazanin" w:cs="B Nazanin" w:hint="cs"/>
+          <w:rFonts w:ascii="B Nazanin" w:hAnsi="B Nazanin" w:cs="B Nazanin"/>
           <w:color w:val="000000" w:themeColor="text1"/>
           <w:sz w:val="18"/>
           <w:szCs w:val="18"/>
@@ -400,7 +400,7 @@
         <w:ind w:left="720"/>
         <w:jc w:val="both"/>
         <w:rPr>
-          <w:rFonts w:ascii="B Nazanin" w:hAnsi="B Nazanin" w:cs="B Nazanin" w:hint="cs"/>
+          <w:rFonts w:ascii="B Nazanin" w:hAnsi="B Nazanin" w:cs="B Nazanin"/>
           <w:color w:val="000000" w:themeColor="text1"/>
           <w:sz w:val="18"/>
           <w:szCs w:val="18"/>
@@ -467,7 +467,6 @@
         <w:bidi/>
         <w:ind w:left="720"/>
         <w:rPr>
-          <w:rFonts w:hint="cs"/>
           <w:color w:val="000000" w:themeColor="text1"/>
           <w:sz w:val="18"/>
           <w:szCs w:val="18"/>
@@ -562,7 +561,7 @@
         <w:ind w:left="720"/>
         <w:jc w:val="both"/>
         <w:rPr>
-          <w:rFonts w:ascii="B Nazanin" w:hAnsi="B Nazanin" w:cs="B Nazanin" w:hint="cs"/>
+          <w:rFonts w:ascii="B Nazanin" w:hAnsi="B Nazanin" w:cs="B Nazanin"/>
           <w:color w:val="000000" w:themeColor="text1"/>
           <w:sz w:val="18"/>
           <w:szCs w:val="18"/>
@@ -693,7 +692,7 @@
         <w:ind w:left="720"/>
         <w:jc w:val="both"/>
         <w:rPr>
-          <w:rFonts w:ascii="B Nazanin" w:hAnsi="B Nazanin" w:cs="B Nazanin" w:hint="cs"/>
+          <w:rFonts w:ascii="B Nazanin" w:hAnsi="B Nazanin" w:cs="B Nazanin"/>
           <w:color w:val="000000" w:themeColor="text1"/>
           <w:sz w:val="18"/>
           <w:szCs w:val="18"/>
@@ -729,7 +728,7 @@
         <w:ind w:left="720"/>
         <w:jc w:val="both"/>
         <w:rPr>
-          <w:rFonts w:ascii="B Nazanin" w:hAnsi="B Nazanin" w:cs="B Nazanin" w:hint="cs"/>
+          <w:rFonts w:ascii="B Nazanin" w:hAnsi="B Nazanin" w:cs="B Nazanin"/>
           <w:color w:val="000000" w:themeColor="text1"/>
           <w:sz w:val="18"/>
           <w:szCs w:val="18"/>
@@ -794,20 +793,19 @@
       <w:pPr>
         <w:ind w:left="720"/>
         <w:rPr>
-          <w:rFonts w:hint="cs"/>
-          <w:color w:val="000000" w:themeColor="text1"/>
-          <w:sz w:val="18"/>
-          <w:szCs w:val="18"/>
-          <w:lang w:val="en-US"/>
-        </w:rPr>
-      </w:pPr>
-    </w:p>
-    <w:p>
-      <w:pPr>
-        <w:bidi/>
-        <w:ind w:left="720"/>
-        <w:rPr>
-          <w:rFonts w:ascii="B Nazanin" w:hAnsi="B Nazanin" w:cs="B Nazanin" w:hint="cs"/>
+          <w:color w:val="000000" w:themeColor="text1"/>
+          <w:sz w:val="18"/>
+          <w:szCs w:val="18"/>
+          <w:lang w:val="en-US"/>
+        </w:rPr>
+      </w:pPr>
+    </w:p>
+    <w:p>
+      <w:pPr>
+        <w:bidi/>
+        <w:ind w:left="720"/>
+        <w:rPr>
+          <w:rFonts w:ascii="B Nazanin" w:hAnsi="B Nazanin" w:cs="B Nazanin"/>
           <w:b/>
           <w:bCs/>
           <w:color w:val="4472C4" w:themeColor="accent1"/>
@@ -837,7 +835,7 @@
         <w:ind w:left="720"/>
         <w:jc w:val="both"/>
         <w:rPr>
-          <w:rFonts w:ascii="B Nazanin" w:hAnsi="B Nazanin" w:cs="B Nazanin" w:hint="cs"/>
+          <w:rFonts w:ascii="B Nazanin" w:hAnsi="B Nazanin" w:cs="B Nazanin"/>
           <w:color w:val="000000" w:themeColor="text1"/>
           <w:sz w:val="18"/>
           <w:szCs w:val="18"/>
@@ -1188,7 +1186,7 @@
         <w:ind w:left="720"/>
         <w:jc w:val="both"/>
         <w:rPr>
-          <w:rFonts w:ascii="B Nazanin" w:hAnsi="B Nazanin" w:cs="B Nazanin" w:hint="cs"/>
+          <w:rFonts w:ascii="B Nazanin" w:hAnsi="B Nazanin" w:cs="B Nazanin"/>
           <w:color w:val="000000" w:themeColor="text1"/>
           <w:sz w:val="18"/>
           <w:szCs w:val="18"/>
@@ -1431,7 +1429,7 @@
         <w:bidi/>
         <w:ind w:left="720"/>
         <w:rPr>
-          <w:rFonts w:ascii="B Nazanin" w:hAnsi="B Nazanin" w:cs="B Nazanin" w:hint="cs"/>
+          <w:rFonts w:ascii="B Nazanin" w:hAnsi="B Nazanin" w:cs="B Nazanin"/>
           <w:b/>
           <w:bCs/>
           <w:color w:val="4472C4" w:themeColor="accent1"/>
@@ -1460,7 +1458,7 @@
         <w:ind w:left="720"/>
         <w:jc w:val="both"/>
         <w:rPr>
-          <w:rFonts w:ascii="B Nazanin" w:hAnsi="B Nazanin" w:cs="B Nazanin" w:hint="cs"/>
+          <w:rFonts w:ascii="B Nazanin" w:hAnsi="B Nazanin" w:cs="B Nazanin"/>
           <w:color w:val="000000" w:themeColor="text1"/>
           <w:sz w:val="18"/>
           <w:szCs w:val="18"/>
@@ -1562,37 +1560,15 @@
           <w:rtl/>
           <w:lang w:val="en-US"/>
         </w:rPr>
-        <w:t>موجود هستند و بخاطر رزونانس در سیستم دچار</w:t>
-      </w:r>
-      <w:r>
-        <w:rPr>
-          <w:rFonts w:ascii="B Nazanin" w:hAnsi="B Nazanin" w:cs="B Nazanin" w:hint="cs"/>
-          <w:color w:val="000000" w:themeColor="text1"/>
-          <w:sz w:val="18"/>
-          <w:szCs w:val="18"/>
-          <w:rtl/>
-          <w:lang w:val="en-US"/>
-        </w:rPr>
-        <w:t xml:space="preserve"> لرزش نمی شوند.</w:t>
-      </w:r>
-      <w:r>
-        <w:rPr>
-          <w:rFonts w:ascii="B Nazanin" w:hAnsi="B Nazanin" w:cs="B Nazanin" w:hint="cs"/>
-          <w:color w:val="000000" w:themeColor="text1"/>
-          <w:sz w:val="18"/>
-          <w:szCs w:val="18"/>
-          <w:rtl/>
-          <w:lang w:val="en-US"/>
-        </w:rPr>
-        <w:t xml:space="preserve"> </w:t>
-      </w:r>
-    </w:p>
-    <w:p>
-      <w:pPr>
-        <w:bidi/>
-        <w:ind w:left="720"/>
-        <w:rPr>
-          <w:rFonts w:ascii="B Nazanin" w:hAnsi="B Nazanin" w:cs="B Nazanin" w:hint="cs"/>
+        <w:t xml:space="preserve">موجود هستند و بخاطر رزونانس در سیستم دچار لرزش نمی شوند. </w:t>
+      </w:r>
+    </w:p>
+    <w:p>
+      <w:pPr>
+        <w:bidi/>
+        <w:ind w:left="720"/>
+        <w:rPr>
+          <w:rFonts w:ascii="B Nazanin" w:hAnsi="B Nazanin" w:cs="B Nazanin"/>
           <w:color w:val="000000" w:themeColor="text1"/>
           <w:sz w:val="18"/>
           <w:szCs w:val="18"/>
@@ -1627,7 +1603,7 @@
         <w:bidi/>
         <w:ind w:left="720"/>
         <w:rPr>
-          <w:rFonts w:ascii="B Nazanin" w:hAnsi="B Nazanin" w:cs="B Nazanin" w:hint="cs"/>
+          <w:rFonts w:ascii="B Nazanin" w:hAnsi="B Nazanin" w:cs="B Nazanin"/>
           <w:color w:val="000000" w:themeColor="text1"/>
           <w:sz w:val="18"/>
           <w:szCs w:val="18"/>
@@ -1652,7 +1628,7 @@
         <w:bidi/>
         <w:ind w:left="720"/>
         <w:rPr>
-          <w:rFonts w:ascii="B Nazanin" w:hAnsi="B Nazanin" w:cs="B Nazanin" w:hint="cs"/>
+          <w:rFonts w:ascii="B Nazanin" w:hAnsi="B Nazanin" w:cs="B Nazanin"/>
           <w:color w:val="000000" w:themeColor="text1"/>
           <w:sz w:val="18"/>
           <w:szCs w:val="18"/>
@@ -2544,7 +2520,7 @@
         <w:bidi/>
         <w:ind w:left="720"/>
         <w:rPr>
-          <w:rFonts w:ascii="Cambria" w:hAnsi="Cambria" w:cs="B Nazanin" w:hint="cs"/>
+          <w:rFonts w:ascii="Cambria" w:hAnsi="Cambria" w:cs="B Nazanin"/>
           <w:color w:val="000000" w:themeColor="text1"/>
           <w:sz w:val="18"/>
           <w:szCs w:val="18"/>
@@ -2569,6 +2545,8 @@
           <w:lang w:val="en-US"/>
         </w:rPr>
       </w:pPr>
+      <w:bookmarkStart w:id="0" w:name="_GoBack"/>
+      <w:bookmarkEnd w:id="0"/>
       <w:r>
         <w:rPr>
           <w:rFonts w:ascii="Cambria" w:hAnsi="Cambria" w:cs="B Nazanin"/>
@@ -2582,9 +2560,9 @@
         </w:rPr>
         <w:drawing>
           <wp:inline distT="0" distB="0" distL="0" distR="0">
-            <wp:extent cx="3559016" cy="4027848"/>
-            <wp:effectExtent l="0" t="0" r="0" b="0"/>
-            <wp:docPr id="5" name="Picture 5"/>
+            <wp:extent cx="3291554" cy="3528574"/>
+            <wp:effectExtent l="0" t="0" r="0" b="2540"/>
+            <wp:docPr id="7" name="Picture 7"/>
             <wp:cNvGraphicFramePr>
               <a:graphicFrameLocks xmlns:a="http://schemas.openxmlformats.org/drawingml/2006/main" noChangeAspect="1"/>
             </wp:cNvGraphicFramePr>
@@ -2592,7 +2570,7 @@
               <a:graphicData uri="http://schemas.openxmlformats.org/drawingml/2006/picture">
                 <pic:pic xmlns:pic="http://schemas.openxmlformats.org/drawingml/2006/picture">
                   <pic:nvPicPr>
-                    <pic:cNvPr id="5" name="Screen Shot 2019-02-17 at 8.38.00 PM.png"/>
+                    <pic:cNvPr id="7" name="Screen Shot 2019-02-18 at 12.25.58 AM.png"/>
                     <pic:cNvPicPr/>
                   </pic:nvPicPr>
                   <pic:blipFill>
@@ -2610,7 +2588,7 @@
                   <pic:spPr>
                     <a:xfrm>
                       <a:off x="0" y="0"/>
-                      <a:ext cx="3561259" cy="4030387"/>
+                      <a:ext cx="3293279" cy="3530423"/>
                     </a:xfrm>
                     <a:prstGeom prst="rect">
                       <a:avLst/>
@@ -2677,7 +2655,6 @@
           <w:rtl/>
           <w:lang w:val="en-US"/>
         </w:rPr>
-        <w:lastRenderedPageBreak/>
         <w:t xml:space="preserve">به طور پیوسته در </w:t>
       </w:r>
       <w:r>
@@ -2806,7 +2783,7 @@
         <w:bidi/>
         <w:ind w:left="720"/>
         <w:rPr>
-          <w:rFonts w:ascii="Cambria" w:hAnsi="Cambria" w:cs="B Nazanin" w:hint="cs"/>
+          <w:rFonts w:ascii="Cambria" w:hAnsi="Cambria" w:cs="B Nazanin"/>
           <w:color w:val="000000" w:themeColor="text1"/>
           <w:sz w:val="18"/>
           <w:szCs w:val="18"/>
@@ -2840,6 +2817,7 @@
           <w:rtl/>
           <w:lang w:val="en-US"/>
         </w:rPr>
+        <w:lastRenderedPageBreak/>
         <w:t xml:space="preserve">پیاده سازی موتور </w:t>
       </w:r>
       <w:r>
@@ -2969,7 +2947,6 @@
           <w:lang w:val="en-US"/>
         </w:rPr>
       </w:pPr>
-      <w:bookmarkStart w:id="0" w:name="_GoBack"/>
       <w:r>
         <w:rPr>
           <w:rFonts w:ascii="Cambria" w:hAnsi="Cambria" w:cs="B Nazanin"/>
@@ -3022,12 +2999,348 @@
           </wp:inline>
         </w:drawing>
       </w:r>
-      <w:bookmarkEnd w:id="0"/>
-    </w:p>
-    <w:p>
-      <w:pPr>
-        <w:bidi/>
-        <w:ind w:left="720"/>
+    </w:p>
+    <w:p>
+      <w:pPr>
+        <w:bidi/>
+        <w:ind w:left="720"/>
+        <w:rPr>
+          <w:rFonts w:ascii="Cambria" w:hAnsi="Cambria" w:cs="B Nazanin"/>
+          <w:b/>
+          <w:bCs/>
+          <w:color w:val="4472C4" w:themeColor="accent1"/>
+          <w:sz w:val="18"/>
+          <w:szCs w:val="18"/>
+          <w:lang w:val="en-US"/>
+        </w:rPr>
+      </w:pPr>
+    </w:p>
+    <w:p>
+      <w:pPr>
+        <w:bidi/>
+        <w:ind w:left="720"/>
+        <w:jc w:val="both"/>
+        <w:rPr>
+          <w:rFonts w:ascii="B Nazanin" w:hAnsi="B Nazanin" w:cs="B Nazanin"/>
+          <w:color w:val="000000" w:themeColor="text1"/>
+          <w:sz w:val="18"/>
+          <w:szCs w:val="18"/>
+          <w:lang w:val="en-US"/>
+        </w:rPr>
+      </w:pPr>
+      <w:r>
+        <w:rPr>
+          <w:rFonts w:ascii="B Nazanin" w:hAnsi="B Nazanin" w:cs="B Nazanin" w:hint="cs"/>
+          <w:color w:val="000000" w:themeColor="text1"/>
+          <w:sz w:val="18"/>
+          <w:szCs w:val="18"/>
+          <w:rtl/>
+          <w:lang w:val="en-US"/>
+        </w:rPr>
+        <w:t xml:space="preserve">در پیاده سازی این بخش از کتابخانه ی </w:t>
+      </w:r>
+      <w:r>
+        <w:rPr>
+          <w:rFonts w:ascii="B Nazanin" w:hAnsi="B Nazanin" w:cs="B Nazanin" w:hint="cs"/>
+          <w:color w:val="000000" w:themeColor="text1"/>
+          <w:sz w:val="18"/>
+          <w:szCs w:val="18"/>
+          <w:lang w:val="en-US"/>
+        </w:rPr>
+        <w:t>Servo.h</w:t>
+      </w:r>
+      <w:r>
+        <w:rPr>
+          <w:rFonts w:ascii="B Nazanin" w:hAnsi="B Nazanin" w:cs="B Nazanin" w:hint="cs"/>
+          <w:color w:val="000000" w:themeColor="text1"/>
+          <w:sz w:val="18"/>
+          <w:szCs w:val="18"/>
+          <w:rtl/>
+          <w:lang w:val="en-US"/>
+        </w:rPr>
+        <w:t xml:space="preserve"> استفاده شده است. بدین صورت که در </w:t>
+      </w:r>
+      <w:r>
+        <w:rPr>
+          <w:rFonts w:ascii="B Nazanin" w:hAnsi="B Nazanin" w:cs="B Nazanin" w:hint="cs"/>
+          <w:color w:val="000000" w:themeColor="text1"/>
+          <w:sz w:val="18"/>
+          <w:szCs w:val="18"/>
+          <w:lang w:val="en-US"/>
+        </w:rPr>
+        <w:t>setup</w:t>
+      </w:r>
+      <w:r>
+        <w:rPr>
+          <w:rFonts w:ascii="B Nazanin" w:hAnsi="B Nazanin" w:cs="B Nazanin" w:hint="cs"/>
+          <w:color w:val="000000" w:themeColor="text1"/>
+          <w:sz w:val="18"/>
+          <w:szCs w:val="18"/>
+          <w:rtl/>
+          <w:lang w:val="en-US"/>
+        </w:rPr>
+        <w:t xml:space="preserve"> اولیه موتور سروو روی پایه ی </w:t>
+      </w:r>
+      <w:r>
+        <w:rPr>
+          <w:rFonts w:ascii="B Nazanin" w:hAnsi="B Nazanin" w:cs="B Nazanin" w:hint="cs"/>
+          <w:color w:val="000000" w:themeColor="text1"/>
+          <w:sz w:val="18"/>
+          <w:szCs w:val="18"/>
+          <w:lang w:val="en-US"/>
+        </w:rPr>
+        <w:t>PWM</w:t>
+      </w:r>
+      <w:r>
+        <w:rPr>
+          <w:rFonts w:ascii="B Nazanin" w:hAnsi="B Nazanin" w:cs="B Nazanin" w:hint="cs"/>
+          <w:color w:val="000000" w:themeColor="text1"/>
+          <w:sz w:val="18"/>
+          <w:szCs w:val="18"/>
+          <w:rtl/>
+          <w:lang w:val="en-US"/>
+        </w:rPr>
+        <w:t xml:space="preserve"> شماره ۱۰ ست شده است. همچنین جهت حرکت آن توسط دو پین ساعتگرد و پادساعتگرد کنترل می شود. به ازای روشن شدن هر کلید در جهت مورد نظر موتور ۴ درجه خواهد چرخی</w:t>
+      </w:r>
+      <w:r>
+        <w:rPr>
+          <w:rFonts w:ascii="B Nazanin" w:hAnsi="B Nazanin" w:cs="B Nazanin" w:hint="cs"/>
+          <w:color w:val="000000" w:themeColor="text1"/>
+          <w:sz w:val="18"/>
+          <w:szCs w:val="18"/>
+          <w:rtl/>
+          <w:lang w:val="en-US"/>
+        </w:rPr>
+        <w:t>د</w:t>
+      </w:r>
+      <w:r>
+        <w:rPr>
+          <w:rFonts w:ascii="B Nazanin" w:hAnsi="B Nazanin" w:cs="B Nazanin" w:hint="cs"/>
+          <w:color w:val="000000" w:themeColor="text1"/>
+          <w:sz w:val="18"/>
+          <w:szCs w:val="18"/>
+          <w:rtl/>
+          <w:lang w:val="en-US"/>
+        </w:rPr>
+        <w:t xml:space="preserve"> که بدین منظور </w:t>
+      </w:r>
+      <w:r>
+        <w:rPr>
+          <w:rFonts w:ascii="B Nazanin" w:hAnsi="B Nazanin" w:cs="B Nazanin" w:hint="cs"/>
+          <w:color w:val="000000" w:themeColor="text1"/>
+          <w:sz w:val="18"/>
+          <w:szCs w:val="18"/>
+          <w:rtl/>
+          <w:lang w:val="en-US"/>
+        </w:rPr>
+        <w:t xml:space="preserve">در صورت </w:t>
+      </w:r>
+      <w:r>
+        <w:rPr>
+          <w:rFonts w:ascii="B Nazanin" w:hAnsi="B Nazanin" w:cs="B Nazanin" w:hint="cs"/>
+          <w:color w:val="000000" w:themeColor="text1"/>
+          <w:sz w:val="18"/>
+          <w:szCs w:val="18"/>
+          <w:lang w:val="en-US"/>
+        </w:rPr>
+        <w:t>LOW</w:t>
+      </w:r>
+      <w:r>
+        <w:rPr>
+          <w:rFonts w:ascii="B Nazanin" w:hAnsi="B Nazanin" w:cs="B Nazanin" w:hint="cs"/>
+          <w:color w:val="000000" w:themeColor="text1"/>
+          <w:sz w:val="18"/>
+          <w:szCs w:val="18"/>
+          <w:rtl/>
+          <w:lang w:val="en-US"/>
+        </w:rPr>
+        <w:t xml:space="preserve"> شدن </w:t>
+      </w:r>
+      <w:r>
+        <w:rPr>
+          <w:rFonts w:ascii="B Nazanin" w:hAnsi="B Nazanin" w:cs="B Nazanin" w:hint="cs"/>
+          <w:color w:val="000000" w:themeColor="text1"/>
+          <w:sz w:val="18"/>
+          <w:szCs w:val="18"/>
+          <w:lang w:val="en-US"/>
+        </w:rPr>
+        <w:t>state</w:t>
+      </w:r>
+      <w:r>
+        <w:rPr>
+          <w:rFonts w:ascii="B Nazanin" w:hAnsi="B Nazanin" w:cs="B Nazanin" w:hint="cs"/>
+          <w:color w:val="000000" w:themeColor="text1"/>
+          <w:sz w:val="18"/>
+          <w:szCs w:val="18"/>
+          <w:rtl/>
+          <w:lang w:val="en-US"/>
+        </w:rPr>
+        <w:t xml:space="preserve"> آن کلید پس از رها شدن آن کلید با کمک تابع </w:t>
+      </w:r>
+      <w:r>
+        <w:rPr>
+          <w:rFonts w:ascii="B Nazanin" w:hAnsi="B Nazanin" w:cs="B Nazanin" w:hint="cs"/>
+          <w:color w:val="000000" w:themeColor="text1"/>
+          <w:sz w:val="18"/>
+          <w:szCs w:val="18"/>
+          <w:lang w:val="en-US"/>
+        </w:rPr>
+        <w:t>writeMicroseconds(pos)</w:t>
+      </w:r>
+      <w:r>
+        <w:rPr>
+          <w:rFonts w:ascii="B Nazanin" w:hAnsi="B Nazanin" w:cs="B Nazanin" w:hint="cs"/>
+          <w:color w:val="000000" w:themeColor="text1"/>
+          <w:sz w:val="18"/>
+          <w:szCs w:val="18"/>
+          <w:rtl/>
+          <w:lang w:val="en-US"/>
+        </w:rPr>
+        <w:t>،</w:t>
+      </w:r>
+      <w:r>
+        <w:rPr>
+          <w:rFonts w:ascii="B Nazanin" w:hAnsi="B Nazanin" w:cs="B Nazanin" w:hint="cs"/>
+          <w:color w:val="000000" w:themeColor="text1"/>
+          <w:sz w:val="18"/>
+          <w:szCs w:val="18"/>
+          <w:lang w:val="en-US"/>
+        </w:rPr>
+        <w:t xml:space="preserve"> </w:t>
+      </w:r>
+      <w:r>
+        <w:rPr>
+          <w:rFonts w:ascii="B Nazanin" w:hAnsi="B Nazanin" w:cs="B Nazanin" w:hint="cs"/>
+          <w:color w:val="000000" w:themeColor="text1"/>
+          <w:sz w:val="18"/>
+          <w:szCs w:val="18"/>
+          <w:rtl/>
+          <w:lang w:val="en-US"/>
+        </w:rPr>
+        <w:t xml:space="preserve"> </w:t>
+      </w:r>
+      <w:r>
+        <w:rPr>
+          <w:rFonts w:ascii="B Nazanin" w:hAnsi="B Nazanin" w:cs="B Nazanin" w:hint="cs"/>
+          <w:color w:val="000000" w:themeColor="text1"/>
+          <w:sz w:val="18"/>
+          <w:szCs w:val="18"/>
+          <w:lang w:val="en-US"/>
+        </w:rPr>
+        <w:t>position</w:t>
+      </w:r>
+      <w:r>
+        <w:rPr>
+          <w:rFonts w:ascii="B Nazanin" w:hAnsi="B Nazanin" w:cs="B Nazanin" w:hint="cs"/>
+          <w:color w:val="000000" w:themeColor="text1"/>
+          <w:sz w:val="18"/>
+          <w:szCs w:val="18"/>
+          <w:rtl/>
+          <w:lang w:val="en-US"/>
+        </w:rPr>
+        <w:t xml:space="preserve"> مطلوب ست می شود.</w:t>
+      </w:r>
+    </w:p>
+    <w:p>
+      <w:pPr>
+        <w:bidi/>
+        <w:ind w:left="720"/>
+        <w:jc w:val="both"/>
+        <w:rPr>
+          <w:rFonts w:ascii="B Nazanin" w:hAnsi="B Nazanin" w:cs="B Nazanin"/>
+          <w:color w:val="000000" w:themeColor="text1"/>
+          <w:sz w:val="18"/>
+          <w:szCs w:val="18"/>
+          <w:lang w:val="en-US"/>
+        </w:rPr>
+      </w:pPr>
+    </w:p>
+    <w:p>
+      <w:pPr>
+        <w:bidi/>
+        <w:ind w:left="720"/>
+        <w:jc w:val="both"/>
+        <w:rPr>
+          <w:rFonts w:ascii="B Nazanin" w:hAnsi="B Nazanin" w:cs="B Nazanin"/>
+          <w:color w:val="000000" w:themeColor="text1"/>
+          <w:sz w:val="18"/>
+          <w:szCs w:val="18"/>
+          <w:lang w:val="en-US"/>
+        </w:rPr>
+      </w:pPr>
+    </w:p>
+    <w:p>
+      <w:pPr>
+        <w:bidi/>
+        <w:ind w:left="720"/>
+        <w:jc w:val="both"/>
+        <w:rPr>
+          <w:rFonts w:ascii="B Nazanin" w:hAnsi="B Nazanin" w:cs="B Nazanin"/>
+          <w:color w:val="000000" w:themeColor="text1"/>
+          <w:sz w:val="18"/>
+          <w:szCs w:val="18"/>
+          <w:lang w:val="en-US"/>
+        </w:rPr>
+      </w:pPr>
+    </w:p>
+    <w:p>
+      <w:pPr>
+        <w:bidi/>
+        <w:ind w:left="720"/>
+        <w:jc w:val="both"/>
+        <w:rPr>
+          <w:rFonts w:ascii="B Nazanin" w:hAnsi="B Nazanin" w:cs="B Nazanin"/>
+          <w:color w:val="000000" w:themeColor="text1"/>
+          <w:sz w:val="18"/>
+          <w:szCs w:val="18"/>
+          <w:lang w:val="en-US"/>
+        </w:rPr>
+      </w:pPr>
+    </w:p>
+    <w:p>
+      <w:pPr>
+        <w:bidi/>
+        <w:ind w:left="720"/>
+        <w:jc w:val="both"/>
+        <w:rPr>
+          <w:rFonts w:ascii="B Nazanin" w:hAnsi="B Nazanin" w:cs="B Nazanin"/>
+          <w:color w:val="000000" w:themeColor="text1"/>
+          <w:sz w:val="18"/>
+          <w:szCs w:val="18"/>
+          <w:lang w:val="en-US"/>
+        </w:rPr>
+      </w:pPr>
+    </w:p>
+    <w:p>
+      <w:pPr>
+        <w:bidi/>
+        <w:ind w:left="720"/>
+        <w:jc w:val="both"/>
+        <w:rPr>
+          <w:rFonts w:ascii="B Nazanin" w:hAnsi="B Nazanin" w:cs="B Nazanin"/>
+          <w:color w:val="000000" w:themeColor="text1"/>
+          <w:sz w:val="18"/>
+          <w:szCs w:val="18"/>
+          <w:rtl/>
+          <w:lang w:val="en-US"/>
+        </w:rPr>
+      </w:pPr>
+    </w:p>
+    <w:p>
+      <w:pPr>
+        <w:bidi/>
+        <w:ind w:left="720"/>
+        <w:rPr>
+          <w:rFonts w:ascii="Cambria" w:hAnsi="Cambria" w:cs="B Nazanin"/>
+          <w:b/>
+          <w:bCs/>
+          <w:color w:val="4472C4" w:themeColor="accent1"/>
+          <w:sz w:val="18"/>
+          <w:szCs w:val="18"/>
+          <w:lang w:val="en-US"/>
+        </w:rPr>
+      </w:pPr>
+      <w:r>
         <w:rPr>
           <w:rFonts w:ascii="Cambria" w:hAnsi="Cambria" w:cs="B Nazanin" w:hint="cs"/>
           <w:b/>
@@ -3035,346 +3348,10 @@
           <w:color w:val="4472C4" w:themeColor="accent1"/>
           <w:sz w:val="18"/>
           <w:szCs w:val="18"/>
-          <w:lang w:val="en-US"/>
-        </w:rPr>
-      </w:pPr>
-    </w:p>
-    <w:p>
-      <w:pPr>
-        <w:bidi/>
-        <w:ind w:left="720"/>
-        <w:jc w:val="both"/>
-        <w:rPr>
-          <w:rFonts w:ascii="B Nazanin" w:hAnsi="B Nazanin" w:cs="B Nazanin"/>
-          <w:color w:val="000000" w:themeColor="text1"/>
-          <w:sz w:val="18"/>
-          <w:szCs w:val="18"/>
-          <w:lang w:val="en-US"/>
-        </w:rPr>
-      </w:pPr>
-      <w:r>
-        <w:rPr>
-          <w:rFonts w:ascii="B Nazanin" w:hAnsi="B Nazanin" w:cs="B Nazanin" w:hint="cs"/>
-          <w:color w:val="000000" w:themeColor="text1"/>
-          <w:sz w:val="18"/>
-          <w:szCs w:val="18"/>
-          <w:rtl/>
-          <w:lang w:val="en-US"/>
-        </w:rPr>
-        <w:t xml:space="preserve">در پیاده سازی این بخش از کتابخانه ی </w:t>
-      </w:r>
-      <w:r>
-        <w:rPr>
-          <w:rFonts w:ascii="B Nazanin" w:hAnsi="B Nazanin" w:cs="B Nazanin" w:hint="cs"/>
-          <w:color w:val="000000" w:themeColor="text1"/>
-          <w:sz w:val="18"/>
-          <w:szCs w:val="18"/>
-          <w:lang w:val="en-US"/>
-        </w:rPr>
-        <w:t>Servo.h</w:t>
-      </w:r>
-      <w:r>
-        <w:rPr>
-          <w:rFonts w:ascii="B Nazanin" w:hAnsi="B Nazanin" w:cs="B Nazanin" w:hint="cs"/>
-          <w:color w:val="000000" w:themeColor="text1"/>
-          <w:sz w:val="18"/>
-          <w:szCs w:val="18"/>
-          <w:rtl/>
-          <w:lang w:val="en-US"/>
-        </w:rPr>
-        <w:t xml:space="preserve"> استفاده شده است. بدین صورت که در </w:t>
-      </w:r>
-      <w:r>
-        <w:rPr>
-          <w:rFonts w:ascii="B Nazanin" w:hAnsi="B Nazanin" w:cs="B Nazanin" w:hint="cs"/>
-          <w:color w:val="000000" w:themeColor="text1"/>
-          <w:sz w:val="18"/>
-          <w:szCs w:val="18"/>
-          <w:lang w:val="en-US"/>
-        </w:rPr>
-        <w:t>setup</w:t>
-      </w:r>
-      <w:r>
-        <w:rPr>
-          <w:rFonts w:ascii="B Nazanin" w:hAnsi="B Nazanin" w:cs="B Nazanin" w:hint="cs"/>
-          <w:color w:val="000000" w:themeColor="text1"/>
-          <w:sz w:val="18"/>
-          <w:szCs w:val="18"/>
-          <w:rtl/>
-          <w:lang w:val="en-US"/>
-        </w:rPr>
-        <w:t xml:space="preserve"> اولیه موتور سروو روی پایه ی </w:t>
-      </w:r>
-      <w:r>
-        <w:rPr>
-          <w:rFonts w:ascii="B Nazanin" w:hAnsi="B Nazanin" w:cs="B Nazanin" w:hint="cs"/>
-          <w:color w:val="000000" w:themeColor="text1"/>
-          <w:sz w:val="18"/>
-          <w:szCs w:val="18"/>
-          <w:lang w:val="en-US"/>
-        </w:rPr>
-        <w:t>PWM</w:t>
-      </w:r>
-      <w:r>
-        <w:rPr>
-          <w:rFonts w:ascii="B Nazanin" w:hAnsi="B Nazanin" w:cs="B Nazanin" w:hint="cs"/>
-          <w:color w:val="000000" w:themeColor="text1"/>
-          <w:sz w:val="18"/>
-          <w:szCs w:val="18"/>
-          <w:rtl/>
-          <w:lang w:val="en-US"/>
-        </w:rPr>
-        <w:t xml:space="preserve"> شماره ۱۰ ست شده است. همچنین جهت حرکت آن توسط دو پین ساعتگرد و پادساعتگرد کنترل می شود. به ازای روشن شدن هر کلید در جهت مورد نظر موتور ۴ درجه خواهد چرخی</w:t>
-      </w:r>
-      <w:r>
-        <w:rPr>
-          <w:rFonts w:ascii="B Nazanin" w:hAnsi="B Nazanin" w:cs="B Nazanin" w:hint="cs"/>
-          <w:color w:val="000000" w:themeColor="text1"/>
-          <w:sz w:val="18"/>
-          <w:szCs w:val="18"/>
-          <w:rtl/>
-          <w:lang w:val="en-US"/>
-        </w:rPr>
-        <w:t>د</w:t>
-      </w:r>
-      <w:r>
-        <w:rPr>
-          <w:rFonts w:ascii="B Nazanin" w:hAnsi="B Nazanin" w:cs="B Nazanin" w:hint="cs"/>
-          <w:color w:val="000000" w:themeColor="text1"/>
-          <w:sz w:val="18"/>
-          <w:szCs w:val="18"/>
-          <w:rtl/>
-          <w:lang w:val="en-US"/>
-        </w:rPr>
-        <w:t xml:space="preserve"> که بدین منظور </w:t>
-      </w:r>
-      <w:r>
-        <w:rPr>
-          <w:rFonts w:ascii="B Nazanin" w:hAnsi="B Nazanin" w:cs="B Nazanin" w:hint="cs"/>
-          <w:color w:val="000000" w:themeColor="text1"/>
-          <w:sz w:val="18"/>
-          <w:szCs w:val="18"/>
-          <w:rtl/>
-          <w:lang w:val="en-US"/>
-        </w:rPr>
-        <w:t xml:space="preserve">در صورت </w:t>
-      </w:r>
-      <w:r>
-        <w:rPr>
-          <w:rFonts w:ascii="B Nazanin" w:hAnsi="B Nazanin" w:cs="B Nazanin" w:hint="cs"/>
-          <w:color w:val="000000" w:themeColor="text1"/>
-          <w:sz w:val="18"/>
-          <w:szCs w:val="18"/>
-          <w:lang w:val="en-US"/>
-        </w:rPr>
-        <w:t>LOW</w:t>
-      </w:r>
-      <w:r>
-        <w:rPr>
-          <w:rFonts w:ascii="B Nazanin" w:hAnsi="B Nazanin" w:cs="B Nazanin" w:hint="cs"/>
-          <w:color w:val="000000" w:themeColor="text1"/>
-          <w:sz w:val="18"/>
-          <w:szCs w:val="18"/>
-          <w:rtl/>
-          <w:lang w:val="en-US"/>
-        </w:rPr>
-        <w:t xml:space="preserve"> شدن </w:t>
-      </w:r>
-      <w:r>
-        <w:rPr>
-          <w:rFonts w:ascii="B Nazanin" w:hAnsi="B Nazanin" w:cs="B Nazanin" w:hint="cs"/>
-          <w:color w:val="000000" w:themeColor="text1"/>
-          <w:sz w:val="18"/>
-          <w:szCs w:val="18"/>
-          <w:lang w:val="en-US"/>
-        </w:rPr>
-        <w:t>state</w:t>
-      </w:r>
-      <w:r>
-        <w:rPr>
-          <w:rFonts w:ascii="B Nazanin" w:hAnsi="B Nazanin" w:cs="B Nazanin" w:hint="cs"/>
-          <w:color w:val="000000" w:themeColor="text1"/>
-          <w:sz w:val="18"/>
-          <w:szCs w:val="18"/>
-          <w:rtl/>
-          <w:lang w:val="en-US"/>
-        </w:rPr>
-        <w:t xml:space="preserve"> آن کلید پس از رها شدن آن کلید با کمک تابع </w:t>
-      </w:r>
-      <w:r>
-        <w:rPr>
-          <w:rFonts w:ascii="B Nazanin" w:hAnsi="B Nazanin" w:cs="B Nazanin" w:hint="cs"/>
-          <w:color w:val="000000" w:themeColor="text1"/>
-          <w:sz w:val="18"/>
-          <w:szCs w:val="18"/>
-          <w:lang w:val="en-US"/>
-        </w:rPr>
-        <w:t>writeMicroseconds(pos)</w:t>
-      </w:r>
-      <w:r>
-        <w:rPr>
-          <w:rFonts w:ascii="B Nazanin" w:hAnsi="B Nazanin" w:cs="B Nazanin" w:hint="cs"/>
-          <w:color w:val="000000" w:themeColor="text1"/>
-          <w:sz w:val="18"/>
-          <w:szCs w:val="18"/>
-          <w:rtl/>
-          <w:lang w:val="en-US"/>
-        </w:rPr>
-        <w:t>،</w:t>
-      </w:r>
-      <w:r>
-        <w:rPr>
-          <w:rFonts w:ascii="B Nazanin" w:hAnsi="B Nazanin" w:cs="B Nazanin" w:hint="cs"/>
-          <w:color w:val="000000" w:themeColor="text1"/>
-          <w:sz w:val="18"/>
-          <w:szCs w:val="18"/>
-          <w:lang w:val="en-US"/>
-        </w:rPr>
-        <w:t xml:space="preserve"> </w:t>
-      </w:r>
-      <w:r>
-        <w:rPr>
-          <w:rFonts w:ascii="B Nazanin" w:hAnsi="B Nazanin" w:cs="B Nazanin" w:hint="cs"/>
-          <w:color w:val="000000" w:themeColor="text1"/>
-          <w:sz w:val="18"/>
-          <w:szCs w:val="18"/>
-          <w:rtl/>
-          <w:lang w:val="en-US"/>
-        </w:rPr>
-        <w:t xml:space="preserve"> </w:t>
-      </w:r>
-      <w:r>
-        <w:rPr>
-          <w:rFonts w:ascii="B Nazanin" w:hAnsi="B Nazanin" w:cs="B Nazanin" w:hint="cs"/>
-          <w:color w:val="000000" w:themeColor="text1"/>
-          <w:sz w:val="18"/>
-          <w:szCs w:val="18"/>
-          <w:lang w:val="en-US"/>
-        </w:rPr>
-        <w:t>position</w:t>
-      </w:r>
-      <w:r>
-        <w:rPr>
-          <w:rFonts w:ascii="B Nazanin" w:hAnsi="B Nazanin" w:cs="B Nazanin" w:hint="cs"/>
-          <w:color w:val="000000" w:themeColor="text1"/>
-          <w:sz w:val="18"/>
-          <w:szCs w:val="18"/>
-          <w:rtl/>
-          <w:lang w:val="en-US"/>
-        </w:rPr>
-        <w:t xml:space="preserve"> مطلوب ست می شود.</w:t>
-      </w:r>
-    </w:p>
-    <w:p>
-      <w:pPr>
-        <w:bidi/>
-        <w:ind w:left="720"/>
-        <w:jc w:val="both"/>
-        <w:rPr>
-          <w:rFonts w:ascii="B Nazanin" w:hAnsi="B Nazanin" w:cs="B Nazanin"/>
-          <w:color w:val="000000" w:themeColor="text1"/>
-          <w:sz w:val="18"/>
-          <w:szCs w:val="18"/>
-          <w:lang w:val="en-US"/>
-        </w:rPr>
-      </w:pPr>
-    </w:p>
-    <w:p>
-      <w:pPr>
-        <w:bidi/>
-        <w:ind w:left="720"/>
-        <w:jc w:val="both"/>
-        <w:rPr>
-          <w:rFonts w:ascii="B Nazanin" w:hAnsi="B Nazanin" w:cs="B Nazanin"/>
-          <w:color w:val="000000" w:themeColor="text1"/>
-          <w:sz w:val="18"/>
-          <w:szCs w:val="18"/>
-          <w:lang w:val="en-US"/>
-        </w:rPr>
-      </w:pPr>
-    </w:p>
-    <w:p>
-      <w:pPr>
-        <w:bidi/>
-        <w:ind w:left="720"/>
-        <w:jc w:val="both"/>
-        <w:rPr>
-          <w:rFonts w:ascii="B Nazanin" w:hAnsi="B Nazanin" w:cs="B Nazanin"/>
-          <w:color w:val="000000" w:themeColor="text1"/>
-          <w:sz w:val="18"/>
-          <w:szCs w:val="18"/>
-          <w:lang w:val="en-US"/>
-        </w:rPr>
-      </w:pPr>
-    </w:p>
-    <w:p>
-      <w:pPr>
-        <w:bidi/>
-        <w:ind w:left="720"/>
-        <w:jc w:val="both"/>
-        <w:rPr>
-          <w:rFonts w:ascii="B Nazanin" w:hAnsi="B Nazanin" w:cs="B Nazanin"/>
-          <w:color w:val="000000" w:themeColor="text1"/>
-          <w:sz w:val="18"/>
-          <w:szCs w:val="18"/>
-          <w:lang w:val="en-US"/>
-        </w:rPr>
-      </w:pPr>
-    </w:p>
-    <w:p>
-      <w:pPr>
-        <w:bidi/>
-        <w:ind w:left="720"/>
-        <w:jc w:val="both"/>
-        <w:rPr>
-          <w:rFonts w:ascii="B Nazanin" w:hAnsi="B Nazanin" w:cs="B Nazanin"/>
-          <w:color w:val="000000" w:themeColor="text1"/>
-          <w:sz w:val="18"/>
-          <w:szCs w:val="18"/>
-          <w:lang w:val="en-US"/>
-        </w:rPr>
-      </w:pPr>
-    </w:p>
-    <w:p>
-      <w:pPr>
-        <w:bidi/>
-        <w:ind w:left="720"/>
-        <w:jc w:val="both"/>
-        <w:rPr>
-          <w:rFonts w:ascii="B Nazanin" w:hAnsi="B Nazanin" w:cs="B Nazanin" w:hint="cs"/>
-          <w:color w:val="000000" w:themeColor="text1"/>
-          <w:sz w:val="18"/>
-          <w:szCs w:val="18"/>
-          <w:rtl/>
-          <w:lang w:val="en-US"/>
-        </w:rPr>
-      </w:pPr>
-    </w:p>
-    <w:p>
-      <w:pPr>
-        <w:bidi/>
-        <w:ind w:left="720"/>
-        <w:rPr>
-          <w:rFonts w:ascii="Cambria" w:hAnsi="Cambria" w:cs="B Nazanin"/>
-          <w:b/>
-          <w:bCs/>
-          <w:color w:val="4472C4" w:themeColor="accent1"/>
-          <w:sz w:val="18"/>
-          <w:szCs w:val="18"/>
-          <w:lang w:val="en-US"/>
-        </w:rPr>
-      </w:pPr>
-      <w:r>
-        <w:rPr>
-          <w:rFonts w:ascii="Cambria" w:hAnsi="Cambria" w:cs="B Nazanin" w:hint="cs"/>
-          <w:b/>
-          <w:bCs/>
-          <w:color w:val="4472C4" w:themeColor="accent1"/>
-          <w:sz w:val="18"/>
-          <w:szCs w:val="18"/>
-          <w:rtl/>
-          <w:lang w:val="en-US"/>
-        </w:rPr>
+          <w:rtl/>
+          <w:lang w:val="en-US"/>
+        </w:rPr>
+        <w:lastRenderedPageBreak/>
         <w:t xml:space="preserve">پیاده سازی موتور </w:t>
       </w:r>
       <w:r>
@@ -3489,7 +3466,7 @@
         <w:bidi/>
         <w:ind w:left="720"/>
         <w:rPr>
-          <w:rFonts w:ascii="Cambria" w:hAnsi="Cambria" w:cs="B Nazanin" w:hint="cs"/>
+          <w:rFonts w:ascii="Cambria" w:hAnsi="Cambria" w:cs="B Nazanin"/>
           <w:b/>
           <w:bCs/>
           <w:color w:val="4472C4" w:themeColor="accent1"/>
@@ -3579,7 +3556,6 @@
           <w:rtl/>
           <w:lang w:val="fa-IR"/>
         </w:rPr>
-        <w:lastRenderedPageBreak/>
         <w:drawing>
           <wp:inline distT="0" distB="0" distL="0" distR="0">
             <wp:extent cx="2047287" cy="2390251"/>
@@ -3646,20 +3622,20 @@
       <w:pPr>
         <w:bidi/>
         <w:rPr>
+          <w:sz w:val="18"/>
+          <w:szCs w:val="18"/>
+          <w:rtl/>
+          <w:lang w:val="en-US"/>
+        </w:rPr>
+      </w:pPr>
+      <w:r>
+        <w:rPr>
           <w:rFonts w:hint="cs"/>
           <w:sz w:val="18"/>
           <w:szCs w:val="18"/>
           <w:rtl/>
-          <w:lang w:val="en-US"/>
-        </w:rPr>
-      </w:pPr>
-      <w:r>
-        <w:rPr>
-          <w:rFonts w:hint="cs"/>
-          <w:sz w:val="18"/>
-          <w:szCs w:val="18"/>
-          <w:rtl/>
-        </w:rPr>
+        </w:rPr>
+        <w:lastRenderedPageBreak/>
         <w:t xml:space="preserve">جهت پیاده سازی مدار راه اندازی یک موتور </w:t>
       </w:r>
       <w:r>

</xml_diff>